<commit_message>
How-To updated with motive/synopsis + future questions
</commit_message>
<xml_diff>
--- a/How-To Didson vs Tower.docx
+++ b/How-To Didson vs Tower.docx
@@ -20,7 +20,16 @@
     </w:p>
     <w:p>
       <w:r>
+        <w:t>Sam Graf sfigraf@gmail.com</w:t>
+      </w:r>
+    </w:p>
+    <w:p/>
+    <w:p>
+      <w:r>
         <w:t xml:space="preserve">Location: </w:t>
+      </w:r>
+      <w:r>
+        <w:t>T:\Natural_Resources\Projects\Biologic\Fish\Salmon\LkClrk_Escapement\Data Analysis\DIDSON vs Tower Visualization</w:t>
       </w:r>
     </w:p>
     <w:p>
@@ -72,7 +81,64 @@
         <w:t>Yearly weather visualizations</w:t>
       </w:r>
     </w:p>
-    <w:p/>
+    <w:p>
+      <w:pPr>
+        <w:pStyle w:val="Heading2"/>
+      </w:pPr>
+      <w:r>
+        <w:t>Motive</w:t>
+      </w:r>
+      <w:r>
+        <w:t>/Synopsis</w:t>
+      </w:r>
+    </w:p>
+    <w:p>
+      <w:r>
+        <w:t xml:space="preserve">Sonar counts </w:t>
+      </w:r>
+      <w:r>
+        <w:t>can be</w:t>
+      </w:r>
+      <w:r>
+        <w:t xml:space="preserve"> used as a method to </w:t>
+      </w:r>
+      <w:r>
+        <w:t xml:space="preserve">check accuracy of tower counts, especially when environmental conditions are less than ideal (high wind, excessive turbidity, low light </w:t>
+      </w:r>
+      <w:proofErr w:type="spellStart"/>
+      <w:r>
+        <w:t>etc</w:t>
+      </w:r>
+      <w:proofErr w:type="spellEnd"/>
+      <w:r>
+        <w:t xml:space="preserve">). This project is meant to visualize raw sonar and tower counts and compare them against each other, using environmental variables to help explain discrepancies. I first visualized tower and sonar counts from 2021 in R before building an app with the </w:t>
+      </w:r>
+      <w:proofErr w:type="spellStart"/>
+      <w:r>
+        <w:t>RShiny</w:t>
+      </w:r>
+      <w:proofErr w:type="spellEnd"/>
+      <w:r>
+        <w:t xml:space="preserve"> framework</w:t>
+      </w:r>
+      <w:r>
+        <w:t xml:space="preserve"> to take data from all years</w:t>
+      </w:r>
+      <w:r>
+        <w:t xml:space="preserve">. Using the </w:t>
+      </w:r>
+      <w:proofErr w:type="spellStart"/>
+      <w:r>
+        <w:t>RShiny</w:t>
+      </w:r>
+      <w:proofErr w:type="spellEnd"/>
+      <w:r>
+        <w:t xml:space="preserve"> framework creates an interface that allows users to interact with the data without needing to </w:t>
+      </w:r>
+      <w:r>
+        <w:t xml:space="preserve">change anything to the underlying code. I have options to upload user-selected files of both sonar and tower counts to the app, as well as weather, and plots will automatically be generated. This way, different files can be uploaded, and different years can be examined. In this way, the app will work for any future files that are created, so long as they are similar format to the files already used. </w:t>
+      </w:r>
+    </w:p>
     <w:p>
       <w:pPr>
         <w:pStyle w:val="Heading2"/>
@@ -95,6 +161,19 @@
       </w:r>
     </w:p>
     <w:p>
+      <w:r>
+        <w:t xml:space="preserve">Assumes that R and </w:t>
+      </w:r>
+      <w:proofErr w:type="spellStart"/>
+      <w:r>
+        <w:t>Rstudio</w:t>
+      </w:r>
+      <w:proofErr w:type="spellEnd"/>
+      <w:r>
+        <w:t xml:space="preserve"> are both downloaded and other code can be run without issues</w:t>
+      </w:r>
+    </w:p>
+    <w:p>
       <w:pPr>
         <w:pStyle w:val="ListParagraph"/>
         <w:numPr>
@@ -107,14 +186,9 @@
       </w:r>
       <w:proofErr w:type="spellStart"/>
       <w:r>
-        <w:t>didson_vs_</w:t>
-      </w:r>
-      <w:proofErr w:type="gramStart"/>
-      <w:r>
-        <w:t>tower.Rproj</w:t>
+        <w:t>didson_vs_tower.Rproj</w:t>
       </w:r>
       <w:proofErr w:type="spellEnd"/>
-      <w:proofErr w:type="gramEnd"/>
       <w:r>
         <w:t>”</w:t>
       </w:r>
@@ -139,12 +213,10 @@
         <w:t xml:space="preserve"> folder from the “files” pane in the lower righthand of RStudio and open either the </w:t>
       </w:r>
       <w:proofErr w:type="spellStart"/>
-      <w:proofErr w:type="gramStart"/>
       <w:r>
         <w:t>ui.r</w:t>
       </w:r>
       <w:proofErr w:type="spellEnd"/>
-      <w:proofErr w:type="gramEnd"/>
       <w:r>
         <w:t xml:space="preserve"> or </w:t>
       </w:r>
@@ -214,6 +286,7 @@
         </w:numPr>
       </w:pPr>
       <w:r>
+        <w:lastRenderedPageBreak/>
         <w:t xml:space="preserve">Click “Run app”. There may need to be some packages/dependencies installed. </w:t>
       </w:r>
     </w:p>
@@ -333,7 +406,7 @@
           </mc:Choice>
           <mc:Fallback>
             <w:pict>
-              <v:group w14:anchorId="036497F5" id="Group 3" o:spid="_x0000_s1026" style="position:absolute;margin-left:0;margin-top:14.7pt;width:534pt;height:134.5pt;z-index:251657216;mso-position-horizontal:center;mso-position-horizontal-relative:margin;mso-width-relative:margin;mso-height-relative:margin" coordsize="67818,17081" o:gfxdata="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">
+              <v:group w14:anchorId="428FDD4C" id="Group 3" o:spid="_x0000_s1026" style="position:absolute;margin-left:0;margin-top:14.7pt;width:534pt;height:134.5pt;z-index:251657216;mso-position-horizontal:center;mso-position-horizontal-relative:margin;mso-width-relative:margin;mso-height-relative:margin" coordsize="67818,17081" o:gfxdata="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">
                 <v:shapetype id="_x0000_t75" coordsize="21600,21600" o:spt="75" o:preferrelative="t" path="m@4@5l@4@11@9@11@9@5xe" filled="f" stroked="f">
                   <v:stroke joinstyle="miter"/>
                   <v:formulas>
@@ -669,7 +742,7 @@
           </mc:Choice>
           <mc:Fallback>
             <w:pict>
-              <v:group w14:anchorId="2068B7ED" id="Group 10" o:spid="_x0000_s1026" style="position:absolute;margin-left:258.5pt;margin-top:0;width:250.85pt;height:278.5pt;z-index:251664384" coordsize="31857,35369" o:gfxdata="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">
+              <v:group w14:anchorId="40612329" id="Group 10" o:spid="_x0000_s1026" style="position:absolute;margin-left:258.5pt;margin-top:0;width:250.85pt;height:278.5pt;z-index:251664384" coordsize="31857,35369" o:gfxdata="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">
                 <v:shape id="Picture 8" o:spid="_x0000_s1027" type="#_x0000_t75" style="position:absolute;width:31857;height:35369;visibility:visible;mso-wrap-style:square" o:gfxdata="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">
                   <v:imagedata r:id="rId11" o:title=""/>
                 </v:shape>
@@ -820,17 +893,30 @@
       <w:pPr>
         <w:pStyle w:val="Heading3"/>
       </w:pPr>
+    </w:p>
+    <w:p>
+      <w:pPr>
+        <w:pStyle w:val="Heading3"/>
+      </w:pPr>
+    </w:p>
+    <w:p>
+      <w:pPr>
+        <w:pStyle w:val="Heading3"/>
+      </w:pPr>
+    </w:p>
+    <w:p>
+      <w:pPr>
+        <w:pStyle w:val="Heading3"/>
+      </w:pPr>
       <w:r>
         <w:t>Comparisons</w:t>
       </w:r>
     </w:p>
-    <w:p/>
     <w:p>
       <w:r>
         <w:rPr>
           <w:noProof/>
         </w:rPr>
-        <w:lastRenderedPageBreak/>
         <mc:AlternateContent>
           <mc:Choice Requires="wpg">
             <w:drawing>
@@ -942,7 +1028,7 @@
           </mc:Choice>
           <mc:Fallback>
             <w:pict>
-              <v:group w14:anchorId="23815C79" id="Group 15" o:spid="_x0000_s1026" style="position:absolute;margin-left:0;margin-top:37.7pt;width:494pt;height:243pt;z-index:251667456;mso-position-horizontal:left;mso-position-horizontal-relative:margin;mso-width-relative:margin;mso-height-relative:margin" coordorigin="1460,2603" coordsize="54610,28058" o:gfxdata="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">
+              <v:group w14:anchorId="65F56F96" id="Group 15" o:spid="_x0000_s1026" style="position:absolute;margin-left:0;margin-top:37.7pt;width:494pt;height:243pt;z-index:251667456;mso-position-horizontal:left;mso-position-horizontal-relative:margin;mso-width-relative:margin;mso-height-relative:margin" coordorigin="1460,2603" coordsize="54610,28058" o:gfxdata="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">
                 <v:shape id="Picture 13" o:spid="_x0000_s1027" type="#_x0000_t75" style="position:absolute;left:1460;top:2603;width:54610;height:28058;visibility:visible;mso-wrap-style:square" o:gfxdata="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">
                   <v:imagedata r:id="rId14" o:title="" croptop="5103f" cropbottom="5432f" cropleft="1611f" cropright="3711f"/>
                 </v:shape>
@@ -992,15 +1078,7 @@
         <w:t xml:space="preserve"> mark for even numbered hours aside from </w:t>
       </w:r>
       <w:r>
-        <w:t xml:space="preserve">hours 0 and </w:t>
-      </w:r>
-      <w:proofErr w:type="gramStart"/>
-      <w:r>
-        <w:t>2, and</w:t>
-      </w:r>
-      <w:proofErr w:type="gramEnd"/>
-      <w:r>
-        <w:t xml:space="preserve"> counts that started at minute 0 for odd numbered hours). </w:t>
+        <w:t xml:space="preserve">hours 0 and 2, and counts that started at minute 0 for odd numbered hours). </w:t>
       </w:r>
       <w:r>
         <w:t xml:space="preserve">DIDSON counts are </w:t>
@@ -1216,6 +1294,7 @@
         </w:drawing>
       </w:r>
     </w:p>
+    <w:p/>
     <w:p>
       <w:pPr>
         <w:pStyle w:val="Heading2"/>
@@ -1229,16 +1308,22 @@
           <w:sz w:val="28"/>
           <w:szCs w:val="28"/>
         </w:rPr>
-        <w:t>Future Improvement</w:t>
-      </w:r>
-    </w:p>
-    <w:p>
-      <w:r>
-        <w:t>Add a filter in DIDSON tab to select sonar files from certain timeframes you want to view. For example, “use only sonar files from minute 0-10 on the hour”</w:t>
-      </w:r>
-    </w:p>
-    <w:p>
-      <w:r>
+        <w:t>Future Improvement and Questions</w:t>
+      </w:r>
+    </w:p>
+    <w:p>
+      <w:r>
+        <w:t>Add a filter in DIDSON tab to select sonar files from certain timeframes you want to view. For example, “use only sonar files read from minutes 0-10 on the hour”. This could allow you to make a less biased Hourly plot and estimate percentage of the run during each hour more effectively. Adding this functionality would help answer the question “During which hours does the highest percentage of the run occur?”</w:t>
+      </w:r>
+    </w:p>
+    <w:p>
+      <w:r>
+        <w:t xml:space="preserve">Add in automatic labelling of outliers in the DIDSON vs tower paired scatterplot. I tried to do this and ran into some road blocks. In my opinion this wouldn’t be a huge priority because you can zoom in to the plot and decide for yourself if it’s worth going back and looking at. </w:t>
+      </w:r>
+    </w:p>
+    <w:p>
+      <w:r>
+        <w:lastRenderedPageBreak/>
         <w:t xml:space="preserve">Add in Temperature data from </w:t>
       </w:r>
       <w:proofErr w:type="spellStart"/>
@@ -1247,10 +1332,37 @@
       </w:r>
       <w:proofErr w:type="spellEnd"/>
       <w:r>
-        <w:t xml:space="preserve"> once it is cleaned and entered in Aquarius. </w:t>
-      </w:r>
-    </w:p>
-    <w:p/>
+        <w:t xml:space="preserve"> once it is cleaned and entered in Aquarius.</w:t>
+      </w:r>
+    </w:p>
+    <w:p>
+      <w:r>
+        <w:t xml:space="preserve">Add in functionality to actually enter new data as the run progresses and view graphs in </w:t>
+      </w:r>
+      <w:proofErr w:type="spellStart"/>
+      <w:r>
+        <w:t>realtime</w:t>
+      </w:r>
+      <w:proofErr w:type="spellEnd"/>
+      <w:r>
+        <w:t xml:space="preserve">. You could compare current data against previous years, build in corrections for counts that are missed as well as daily estimation, helping to reduce human error. </w:t>
+      </w:r>
+    </w:p>
+    <w:p>
+      <w:r>
+        <w:t>Generate summary statistics of the run and create simple correlations with environmental data with methods like ANOVA, t-test, chi-squared. This coupled with adding temperature data would help answer the question “Which environmental factors influenced the timing of the salmon run during which years?”</w:t>
+      </w:r>
+    </w:p>
+    <w:p>
+      <w:r>
+        <w:t xml:space="preserve">Add in corrections to DIDSON and Tower counts to display data as they are reported as the estimated run. Basically, multiplying the tower counts * 6 and adding that correction factor for hours 0-4. This is done elsewhere, but it could help users of the app see the difference in the raw counts versus the estimated counts. </w:t>
+      </w:r>
+    </w:p>
+    <w:p>
+      <w:r>
+        <w:t xml:space="preserve">Happy to add to this if needed! </w:t>
+      </w:r>
+    </w:p>
     <w:sectPr>
       <w:pgSz w:w="12240" w:h="15840"/>
       <w:pgMar w:top="720" w:right="1440" w:bottom="630" w:left="1440" w:header="720" w:footer="720" w:gutter="0"/>

</xml_diff>